<commit_message>
modest changes for basins
</commit_message>
<xml_diff>
--- a/LCI.Bag.Labels.docx
+++ b/LCI.Bag.Labels.docx
@@ -7,15 +7,15 @@
         <w:pStyle w:val="FirstParagraph"/>
       </w:pPr>
       <w:r>
-        <w:t xml:space="preserve">SampleID: 19GRB001</w:t>
-      </w:r>
-    </w:p>
-    <w:p>
-      <w:pPr>
-        <w:pStyle w:val="BodyText"/>
-      </w:pPr>
-      <w:r>
-        <w:t xml:space="preserve">Name: Godfrey Pond</w:t>
+        <w:t xml:space="preserve">SampleID: 19DRB301</w:t>
+      </w:r>
+    </w:p>
+    <w:p>
+      <w:pPr>
+        <w:pStyle w:val="BodyText"/>
+      </w:pPr>
+      <w:r>
+        <w:t xml:space="preserve">Name: Lake Champion</w:t>
       </w:r>
     </w:p>
     <w:p>
@@ -31,7 +31,7 @@
         <w:pStyle w:val="BodyText"/>
       </w:pPr>
       <w:r>
-        <w:t xml:space="preserve">Sample2, 8 bottles</w:t>
+        <w:t xml:space="preserve">Sample4, 8 bottles</w:t>
       </w:r>
     </w:p>
     <w:p>
@@ -49,15 +49,15 @@
         <w:pStyle w:val="FirstParagraph"/>
       </w:pPr>
       <w:r>
-        <w:t xml:space="preserve">SampleID: 19GRB002</w:t>
-      </w:r>
-    </w:p>
-    <w:p>
-      <w:pPr>
-        <w:pStyle w:val="BodyText"/>
-      </w:pPr>
-      <w:r>
-        <w:t xml:space="preserve">Name: Godfrey Pond</w:t>
+        <w:t xml:space="preserve">SampleID: 19DRB302</w:t>
+      </w:r>
+    </w:p>
+    <w:p>
+      <w:pPr>
+        <w:pStyle w:val="BodyText"/>
+      </w:pPr>
+      <w:r>
+        <w:t xml:space="preserve">Name: Lake Champion</w:t>
       </w:r>
     </w:p>
     <w:p>
@@ -73,7 +73,7 @@
         <w:pStyle w:val="BodyText"/>
       </w:pPr>
       <w:r>
-        <w:t xml:space="preserve">Sample2, 7 bottles</w:t>
+        <w:t xml:space="preserve">Sample4, 7 bottles</w:t>
       </w:r>
     </w:p>
     <w:p>
@@ -91,15 +91,15 @@
         <w:pStyle w:val="FirstParagraph"/>
       </w:pPr>
       <w:r>
-        <w:t xml:space="preserve">SampleID: 19GRB003</w:t>
-      </w:r>
-    </w:p>
-    <w:p>
-      <w:pPr>
-        <w:pStyle w:val="BodyText"/>
-      </w:pPr>
-      <w:r>
-        <w:t xml:space="preserve">Name: Rockville Lake</w:t>
+        <w:t xml:space="preserve">SampleID: 19DRB303</w:t>
+      </w:r>
+    </w:p>
+    <w:p>
+      <w:pPr>
+        <w:pStyle w:val="BodyText"/>
+      </w:pPr>
+      <w:r>
+        <w:t xml:space="preserve">Name: Chestnut Ridge Pond</w:t>
       </w:r>
     </w:p>
     <w:p>
@@ -115,7 +115,7 @@
         <w:pStyle w:val="BodyText"/>
       </w:pPr>
       <w:r>
-        <w:t xml:space="preserve">Sample2, 8 bottles</w:t>
+        <w:t xml:space="preserve">Sample4, 8 bottles</w:t>
       </w:r>
     </w:p>
     <w:p>
@@ -133,15 +133,15 @@
         <w:pStyle w:val="FirstParagraph"/>
       </w:pPr>
       <w:r>
-        <w:t xml:space="preserve">SampleID: 19GRB004</w:t>
-      </w:r>
-    </w:p>
-    <w:p>
-      <w:pPr>
-        <w:pStyle w:val="BodyText"/>
-      </w:pPr>
-      <w:r>
-        <w:t xml:space="preserve">Name: Rockville Lake</w:t>
+        <w:t xml:space="preserve">SampleID: 19DRB304</w:t>
+      </w:r>
+    </w:p>
+    <w:p>
+      <w:pPr>
+        <w:pStyle w:val="BodyText"/>
+      </w:pPr>
+      <w:r>
+        <w:t xml:space="preserve">Name: Chestnut Ridge Pond</w:t>
       </w:r>
     </w:p>
     <w:p>
@@ -157,7 +157,7 @@
         <w:pStyle w:val="BodyText"/>
       </w:pPr>
       <w:r>
-        <w:t xml:space="preserve">Sample2, 7 bottles</w:t>
+        <w:t xml:space="preserve">Sample4, 7 bottles</w:t>
       </w:r>
     </w:p>
     <w:p>
@@ -175,31 +175,31 @@
         <w:pStyle w:val="FirstParagraph"/>
       </w:pPr>
       <w:r>
-        <w:t xml:space="preserve">SampleID: 19GRB005</w:t>
-      </w:r>
-    </w:p>
-    <w:p>
-      <w:pPr>
-        <w:pStyle w:val="BodyText"/>
-      </w:pPr>
-      <w:r>
-        <w:t xml:space="preserve">Name: Spring Lake</w:t>
-      </w:r>
-    </w:p>
-    <w:p>
-      <w:pPr>
-        <w:pStyle w:val="BodyText"/>
-      </w:pPr>
-      <w:r>
-        <w:t xml:space="preserve">Type: epi, class B</w:t>
-      </w:r>
-    </w:p>
-    <w:p>
-      <w:pPr>
-        <w:pStyle w:val="BodyText"/>
-      </w:pPr>
-      <w:r>
-        <w:t xml:space="preserve">Sample2, 8 bottles</w:t>
+        <w:t xml:space="preserve">SampleID: 19DRB305</w:t>
+      </w:r>
+    </w:p>
+    <w:p>
+      <w:pPr>
+        <w:pStyle w:val="BodyText"/>
+      </w:pPr>
+      <w:r>
+        <w:t xml:space="preserve">Name: Crystal Lake</w:t>
+      </w:r>
+    </w:p>
+    <w:p>
+      <w:pPr>
+        <w:pStyle w:val="BodyText"/>
+      </w:pPr>
+      <w:r>
+        <w:t xml:space="preserve">Type: epi, class A</w:t>
+      </w:r>
+    </w:p>
+    <w:p>
+      <w:pPr>
+        <w:pStyle w:val="BodyText"/>
+      </w:pPr>
+      <w:r>
+        <w:t xml:space="preserve">Sample4, 9 bottles</w:t>
       </w:r>
     </w:p>
     <w:p>
@@ -217,31 +217,31 @@
         <w:pStyle w:val="FirstParagraph"/>
       </w:pPr>
       <w:r>
-        <w:t xml:space="preserve">SampleID: 19GRB006</w:t>
-      </w:r>
-    </w:p>
-    <w:p>
-      <w:pPr>
-        <w:pStyle w:val="BodyText"/>
-      </w:pPr>
-      <w:r>
-        <w:t xml:space="preserve">Name: Spring Lake</w:t>
-      </w:r>
-    </w:p>
-    <w:p>
-      <w:pPr>
-        <w:pStyle w:val="BodyText"/>
-      </w:pPr>
-      <w:r>
-        <w:t xml:space="preserve">Type: hyp, class B</w:t>
-      </w:r>
-    </w:p>
-    <w:p>
-      <w:pPr>
-        <w:pStyle w:val="BodyText"/>
-      </w:pPr>
-      <w:r>
-        <w:t xml:space="preserve">Sample2, 7 bottles</w:t>
+        <w:t xml:space="preserve">SampleID: 19DRB306</w:t>
+      </w:r>
+    </w:p>
+    <w:p>
+      <w:pPr>
+        <w:pStyle w:val="BodyText"/>
+      </w:pPr>
+      <w:r>
+        <w:t xml:space="preserve">Name: Crystal Lake</w:t>
+      </w:r>
+    </w:p>
+    <w:p>
+      <w:pPr>
+        <w:pStyle w:val="BodyText"/>
+      </w:pPr>
+      <w:r>
+        <w:t xml:space="preserve">Type: hyp, class A</w:t>
+      </w:r>
+    </w:p>
+    <w:p>
+      <w:pPr>
+        <w:pStyle w:val="BodyText"/>
+      </w:pPr>
+      <w:r>
+        <w:t xml:space="preserve">Sample4, 7 bottles</w:t>
       </w:r>
     </w:p>
     <w:p>
@@ -259,31 +259,31 @@
         <w:pStyle w:val="FirstParagraph"/>
       </w:pPr>
       <w:r>
-        <w:t xml:space="preserve">SampleID: 19LHB101</w:t>
-      </w:r>
-    </w:p>
-    <w:p>
-      <w:pPr>
-        <w:pStyle w:val="BodyText"/>
-      </w:pPr>
-      <w:r>
-        <w:t xml:space="preserve">Name: Sturgeon Pool</w:t>
-      </w:r>
-    </w:p>
-    <w:p>
-      <w:pPr>
-        <w:pStyle w:val="BodyText"/>
-      </w:pPr>
-      <w:r>
-        <w:t xml:space="preserve">Type: epi, class Oneida</w:t>
-      </w:r>
-    </w:p>
-    <w:p>
-      <w:pPr>
-        <w:pStyle w:val="BodyText"/>
-      </w:pPr>
-      <w:r>
-        <w:t xml:space="preserve">Sample2, 9 bottles</w:t>
+        <w:t xml:space="preserve">SampleID: 19DRB307</w:t>
+      </w:r>
+    </w:p>
+    <w:p>
+      <w:pPr>
+        <w:pStyle w:val="BodyText"/>
+      </w:pPr>
+      <w:r>
+        <w:t xml:space="preserve">Name: Mongaup Falls Reservoir</w:t>
+      </w:r>
+    </w:p>
+    <w:p>
+      <w:pPr>
+        <w:pStyle w:val="BodyText"/>
+      </w:pPr>
+      <w:r>
+        <w:t xml:space="preserve">Type: epi, class B</w:t>
+      </w:r>
+    </w:p>
+    <w:p>
+      <w:pPr>
+        <w:pStyle w:val="BodyText"/>
+      </w:pPr>
+      <w:r>
+        <w:t xml:space="preserve">Sample4, 8 bottles</w:t>
       </w:r>
     </w:p>
     <w:p>
@@ -301,31 +301,31 @@
         <w:pStyle w:val="FirstParagraph"/>
       </w:pPr>
       <w:r>
-        <w:t xml:space="preserve">SampleID: 19LHB102</w:t>
-      </w:r>
-    </w:p>
-    <w:p>
-      <w:pPr>
-        <w:pStyle w:val="BodyText"/>
-      </w:pPr>
-      <w:r>
-        <w:t xml:space="preserve">Name: Sturgeon Pool</w:t>
-      </w:r>
-    </w:p>
-    <w:p>
-      <w:pPr>
-        <w:pStyle w:val="BodyText"/>
-      </w:pPr>
-      <w:r>
-        <w:t xml:space="preserve">Type: hyp, class Oneida</w:t>
-      </w:r>
-    </w:p>
-    <w:p>
-      <w:pPr>
-        <w:pStyle w:val="BodyText"/>
-      </w:pPr>
-      <w:r>
-        <w:t xml:space="preserve">Sample2, 7 bottles</w:t>
+        <w:t xml:space="preserve">SampleID: 19DRB308</w:t>
+      </w:r>
+    </w:p>
+    <w:p>
+      <w:pPr>
+        <w:pStyle w:val="BodyText"/>
+      </w:pPr>
+      <w:r>
+        <w:t xml:space="preserve">Name: Mongaup Falls Reservoir</w:t>
+      </w:r>
+    </w:p>
+    <w:p>
+      <w:pPr>
+        <w:pStyle w:val="BodyText"/>
+      </w:pPr>
+      <w:r>
+        <w:t xml:space="preserve">Type: hyp, class B</w:t>
+      </w:r>
+    </w:p>
+    <w:p>
+      <w:pPr>
+        <w:pStyle w:val="BodyText"/>
+      </w:pPr>
+      <w:r>
+        <w:t xml:space="preserve">Sample4, 7 bottles</w:t>
       </w:r>
     </w:p>
     <w:p>
@@ -343,31 +343,31 @@
         <w:pStyle w:val="FirstParagraph"/>
       </w:pPr>
       <w:r>
-        <w:t xml:space="preserve">SampleID: 19LHB196</w:t>
-      </w:r>
-    </w:p>
-    <w:p>
-      <w:pPr>
-        <w:pStyle w:val="BodyText"/>
-      </w:pPr>
-      <w:r>
-        <w:t xml:space="preserve">Name: Equipment Blank hypo</w:t>
-      </w:r>
-    </w:p>
-    <w:p>
-      <w:pPr>
-        <w:pStyle w:val="BodyText"/>
-      </w:pPr>
-      <w:r>
-        <w:t xml:space="preserve">Type: hyp, class Oneida</w:t>
-      </w:r>
-    </w:p>
-    <w:p>
-      <w:pPr>
-        <w:pStyle w:val="BodyText"/>
-      </w:pPr>
-      <w:r>
-        <w:t xml:space="preserve">Sample2, 7 bottles</w:t>
+        <w:t xml:space="preserve">SampleID: 19DRB309</w:t>
+      </w:r>
+    </w:p>
+    <w:p>
+      <w:pPr>
+        <w:pStyle w:val="BodyText"/>
+      </w:pPr>
+      <w:r>
+        <w:t xml:space="preserve">Name: Mountain Lake</w:t>
+      </w:r>
+    </w:p>
+    <w:p>
+      <w:pPr>
+        <w:pStyle w:val="BodyText"/>
+      </w:pPr>
+      <w:r>
+        <w:t xml:space="preserve">Type: epi, class B</w:t>
+      </w:r>
+    </w:p>
+    <w:p>
+      <w:pPr>
+        <w:pStyle w:val="BodyText"/>
+      </w:pPr>
+      <w:r>
+        <w:t xml:space="preserve">Sample4, 8 bottles</w:t>
       </w:r>
     </w:p>
     <w:p>
@@ -385,63 +385,63 @@
         <w:pStyle w:val="FirstParagraph"/>
       </w:pPr>
       <w:r>
-        <w:t xml:space="preserve">SampleID: 19LHB197</w:t>
-      </w:r>
-    </w:p>
-    <w:p>
-      <w:pPr>
-        <w:pStyle w:val="BodyText"/>
-      </w:pPr>
-      <w:r>
-        <w:t xml:space="preserve">Name: Equipment Blank epi</w:t>
-      </w:r>
-    </w:p>
-    <w:p>
-      <w:pPr>
-        <w:pStyle w:val="BodyText"/>
-      </w:pPr>
-      <w:r>
-        <w:t xml:space="preserve">Type: epi, class Oneida</w:t>
-      </w:r>
-    </w:p>
-    <w:p>
-      <w:pPr>
-        <w:pStyle w:val="BodyText"/>
-      </w:pPr>
-      <w:r>
-        <w:t xml:space="preserve">Sample2, 9 bottles</w:t>
-      </w:r>
-    </w:p>
-    <w:p>
-      <w:pPr>
-        <w:pStyle w:val="BodyText"/>
-      </w:pPr>
-      <w:r>
-        <w:t xml:space="preserve">SampleID: 19LHB198</w:t>
-      </w:r>
-    </w:p>
-    <w:p>
-      <w:pPr>
-        <w:pStyle w:val="BodyText"/>
-      </w:pPr>
-      <w:r>
-        <w:t xml:space="preserve">Name: Duplicate hypo</w:t>
-      </w:r>
-    </w:p>
-    <w:p>
-      <w:pPr>
-        <w:pStyle w:val="BodyText"/>
-      </w:pPr>
-      <w:r>
-        <w:t xml:space="preserve">Type: hyp, class Oneida</w:t>
-      </w:r>
-    </w:p>
-    <w:p>
-      <w:pPr>
-        <w:pStyle w:val="BodyText"/>
-      </w:pPr>
-      <w:r>
-        <w:t xml:space="preserve">Sample2, 7 bottles</w:t>
+        <w:t xml:space="preserve">SampleID: 19DRB310</w:t>
+      </w:r>
+    </w:p>
+    <w:p>
+      <w:pPr>
+        <w:pStyle w:val="BodyText"/>
+      </w:pPr>
+      <w:r>
+        <w:t xml:space="preserve">Name: Mountain Lake</w:t>
+      </w:r>
+    </w:p>
+    <w:p>
+      <w:pPr>
+        <w:pStyle w:val="BodyText"/>
+      </w:pPr>
+      <w:r>
+        <w:t xml:space="preserve">Type: hyp, class B</w:t>
+      </w:r>
+    </w:p>
+    <w:p>
+      <w:pPr>
+        <w:pStyle w:val="BodyText"/>
+      </w:pPr>
+      <w:r>
+        <w:t xml:space="preserve">Sample4, 7 bottles</w:t>
+      </w:r>
+    </w:p>
+    <w:p>
+      <w:pPr>
+        <w:pStyle w:val="BodyText"/>
+      </w:pPr>
+      <w:r>
+        <w:t xml:space="preserve">SampleID: 19DRB311</w:t>
+      </w:r>
+    </w:p>
+    <w:p>
+      <w:pPr>
+        <w:pStyle w:val="BodyText"/>
+      </w:pPr>
+      <w:r>
+        <w:t xml:space="preserve">Name: Toronto Reservoir</w:t>
+      </w:r>
+    </w:p>
+    <w:p>
+      <w:pPr>
+        <w:pStyle w:val="BodyText"/>
+      </w:pPr>
+      <w:r>
+        <w:t xml:space="preserve">Type: epi, class B</w:t>
+      </w:r>
+    </w:p>
+    <w:p>
+      <w:pPr>
+        <w:pStyle w:val="BodyText"/>
+      </w:pPr>
+      <w:r>
+        <w:t xml:space="preserve">Sample4, 8 bottles</w:t>
       </w:r>
     </w:p>
     <w:p>
@@ -459,31 +459,31 @@
         <w:pStyle w:val="FirstParagraph"/>
       </w:pPr>
       <w:r>
-        <w:t xml:space="preserve">SampleID: 19LHB199</w:t>
-      </w:r>
-    </w:p>
-    <w:p>
-      <w:pPr>
-        <w:pStyle w:val="BodyText"/>
-      </w:pPr>
-      <w:r>
-        <w:t xml:space="preserve">Name: Duplicate epi</w:t>
-      </w:r>
-    </w:p>
-    <w:p>
-      <w:pPr>
-        <w:pStyle w:val="BodyText"/>
-      </w:pPr>
-      <w:r>
-        <w:t xml:space="preserve">Type: epi, class Oneida</w:t>
-      </w:r>
-    </w:p>
-    <w:p>
-      <w:pPr>
-        <w:pStyle w:val="BodyText"/>
-      </w:pPr>
-      <w:r>
-        <w:t xml:space="preserve">Sample2, 9 bottles</w:t>
+        <w:t xml:space="preserve">SampleID: 19DRB312</w:t>
+      </w:r>
+    </w:p>
+    <w:p>
+      <w:pPr>
+        <w:pStyle w:val="BodyText"/>
+      </w:pPr>
+      <w:r>
+        <w:t xml:space="preserve">Name: Toronto Reservoir</w:t>
+      </w:r>
+    </w:p>
+    <w:p>
+      <w:pPr>
+        <w:pStyle w:val="BodyText"/>
+      </w:pPr>
+      <w:r>
+        <w:t xml:space="preserve">Type: hyp, class B</w:t>
+      </w:r>
+    </w:p>
+    <w:p>
+      <w:pPr>
+        <w:pStyle w:val="BodyText"/>
+      </w:pPr>
+      <w:r>
+        <w:t xml:space="preserve">Sample4, 7 bottles</w:t>
       </w:r>
     </w:p>
     <w:p>
@@ -492,6 +492,994 @@
       </w:pPr>
       <w:bookmarkStart w:id="31" w:name="section-10"/>
       <w:bookmarkEnd w:id="31"/>
+      <w:r>
+        <w:t xml:space="preserve">…………………………</w:t>
+      </w:r>
+    </w:p>
+    <w:p>
+      <w:pPr>
+        <w:pStyle w:val="FirstParagraph"/>
+      </w:pPr>
+      <w:r>
+        <w:t xml:space="preserve">SampleID: 19DRB313</w:t>
+      </w:r>
+    </w:p>
+    <w:p>
+      <w:pPr>
+        <w:pStyle w:val="BodyText"/>
+      </w:pPr>
+      <w:r>
+        <w:t xml:space="preserve">Name: East Pond</w:t>
+      </w:r>
+    </w:p>
+    <w:p>
+      <w:pPr>
+        <w:pStyle w:val="BodyText"/>
+      </w:pPr>
+      <w:r>
+        <w:t xml:space="preserve">Type: epi, class A</w:t>
+      </w:r>
+    </w:p>
+    <w:p>
+      <w:pPr>
+        <w:pStyle w:val="BodyText"/>
+      </w:pPr>
+      <w:r>
+        <w:t xml:space="preserve">Sample4, 9 bottles</w:t>
+      </w:r>
+    </w:p>
+    <w:p>
+      <w:pPr>
+        <w:pStyle w:val="Heading2"/>
+      </w:pPr>
+      <w:bookmarkStart w:id="32" w:name="section-11"/>
+      <w:bookmarkEnd w:id="32"/>
+      <w:r>
+        <w:t xml:space="preserve">…………………………</w:t>
+      </w:r>
+    </w:p>
+    <w:p>
+      <w:pPr>
+        <w:pStyle w:val="FirstParagraph"/>
+      </w:pPr>
+      <w:r>
+        <w:t xml:space="preserve">SampleID: 19DRB314</w:t>
+      </w:r>
+    </w:p>
+    <w:p>
+      <w:pPr>
+        <w:pStyle w:val="BodyText"/>
+      </w:pPr>
+      <w:r>
+        <w:t xml:space="preserve">Name: East Pond</w:t>
+      </w:r>
+    </w:p>
+    <w:p>
+      <w:pPr>
+        <w:pStyle w:val="BodyText"/>
+      </w:pPr>
+      <w:r>
+        <w:t xml:space="preserve">Type: hyp, class A</w:t>
+      </w:r>
+    </w:p>
+    <w:p>
+      <w:pPr>
+        <w:pStyle w:val="BodyText"/>
+      </w:pPr>
+      <w:r>
+        <w:t xml:space="preserve">Sample4, 7 bottles</w:t>
+      </w:r>
+    </w:p>
+    <w:p>
+      <w:pPr>
+        <w:pStyle w:val="Heading2"/>
+      </w:pPr>
+      <w:bookmarkStart w:id="33" w:name="section-12"/>
+      <w:bookmarkEnd w:id="33"/>
+      <w:r>
+        <w:t xml:space="preserve">…………………………</w:t>
+      </w:r>
+    </w:p>
+    <w:p>
+      <w:pPr>
+        <w:pStyle w:val="FirstParagraph"/>
+      </w:pPr>
+      <w:r>
+        <w:t xml:space="preserve">SampleID: 19DRB315</w:t>
+      </w:r>
+    </w:p>
+    <w:p>
+      <w:pPr>
+        <w:pStyle w:val="BodyText"/>
+      </w:pPr>
+      <w:r>
+        <w:t xml:space="preserve">Name: Hawthorne Lake</w:t>
+      </w:r>
+    </w:p>
+    <w:p>
+      <w:pPr>
+        <w:pStyle w:val="BodyText"/>
+      </w:pPr>
+      <w:r>
+        <w:t xml:space="preserve">Type: epi, class B</w:t>
+      </w:r>
+    </w:p>
+    <w:p>
+      <w:pPr>
+        <w:pStyle w:val="BodyText"/>
+      </w:pPr>
+      <w:r>
+        <w:t xml:space="preserve">Sample4, 8 bottles</w:t>
+      </w:r>
+    </w:p>
+    <w:p>
+      <w:pPr>
+        <w:pStyle w:val="Heading2"/>
+      </w:pPr>
+      <w:bookmarkStart w:id="34" w:name="section-13"/>
+      <w:bookmarkEnd w:id="34"/>
+      <w:r>
+        <w:t xml:space="preserve">…………………………</w:t>
+      </w:r>
+    </w:p>
+    <w:p>
+      <w:pPr>
+        <w:pStyle w:val="FirstParagraph"/>
+      </w:pPr>
+      <w:r>
+        <w:t xml:space="preserve">SampleID: 19DRB316</w:t>
+      </w:r>
+    </w:p>
+    <w:p>
+      <w:pPr>
+        <w:pStyle w:val="BodyText"/>
+      </w:pPr>
+      <w:r>
+        <w:t xml:space="preserve">Name: Hawthorne Lake</w:t>
+      </w:r>
+    </w:p>
+    <w:p>
+      <w:pPr>
+        <w:pStyle w:val="BodyText"/>
+      </w:pPr>
+      <w:r>
+        <w:t xml:space="preserve">Type: hyp, class B</w:t>
+      </w:r>
+    </w:p>
+    <w:p>
+      <w:pPr>
+        <w:pStyle w:val="BodyText"/>
+      </w:pPr>
+      <w:r>
+        <w:t xml:space="preserve">Sample4, 7 bottles</w:t>
+      </w:r>
+    </w:p>
+    <w:p>
+      <w:pPr>
+        <w:pStyle w:val="Heading2"/>
+      </w:pPr>
+      <w:bookmarkStart w:id="35" w:name="section-14"/>
+      <w:bookmarkEnd w:id="35"/>
+      <w:r>
+        <w:t xml:space="preserve">…………………………</w:t>
+      </w:r>
+    </w:p>
+    <w:p>
+      <w:pPr>
+        <w:pStyle w:val="FirstParagraph"/>
+      </w:pPr>
+      <w:r>
+        <w:t xml:space="preserve">SampleID: 19DRB317</w:t>
+      </w:r>
+    </w:p>
+    <w:p>
+      <w:pPr>
+        <w:pStyle w:val="BodyText"/>
+      </w:pPr>
+      <w:r>
+        <w:t xml:space="preserve">Name: Lake Louise Marie</w:t>
+      </w:r>
+    </w:p>
+    <w:p>
+      <w:pPr>
+        <w:pStyle w:val="BodyText"/>
+      </w:pPr>
+      <w:r>
+        <w:t xml:space="preserve">Type: epi, class A</w:t>
+      </w:r>
+    </w:p>
+    <w:p>
+      <w:pPr>
+        <w:pStyle w:val="BodyText"/>
+      </w:pPr>
+      <w:r>
+        <w:t xml:space="preserve">Sample4, 9 bottles</w:t>
+      </w:r>
+    </w:p>
+    <w:p>
+      <w:pPr>
+        <w:pStyle w:val="Heading2"/>
+      </w:pPr>
+      <w:bookmarkStart w:id="36" w:name="section-15"/>
+      <w:bookmarkEnd w:id="36"/>
+      <w:r>
+        <w:t xml:space="preserve">…………………………</w:t>
+      </w:r>
+    </w:p>
+    <w:p>
+      <w:pPr>
+        <w:pStyle w:val="FirstParagraph"/>
+      </w:pPr>
+      <w:r>
+        <w:t xml:space="preserve">SampleID: 19DRB318</w:t>
+      </w:r>
+    </w:p>
+    <w:p>
+      <w:pPr>
+        <w:pStyle w:val="BodyText"/>
+      </w:pPr>
+      <w:r>
+        <w:t xml:space="preserve">Name: Lake Louise Marie</w:t>
+      </w:r>
+    </w:p>
+    <w:p>
+      <w:pPr>
+        <w:pStyle w:val="BodyText"/>
+      </w:pPr>
+      <w:r>
+        <w:t xml:space="preserve">Type: hyp, class A</w:t>
+      </w:r>
+    </w:p>
+    <w:p>
+      <w:pPr>
+        <w:pStyle w:val="BodyText"/>
+      </w:pPr>
+      <w:r>
+        <w:t xml:space="preserve">Sample4, 7 bottles</w:t>
+      </w:r>
+    </w:p>
+    <w:p>
+      <w:pPr>
+        <w:pStyle w:val="Heading2"/>
+      </w:pPr>
+      <w:bookmarkStart w:id="37" w:name="section-16"/>
+      <w:bookmarkEnd w:id="37"/>
+      <w:r>
+        <w:t xml:space="preserve">…………………………</w:t>
+      </w:r>
+    </w:p>
+    <w:p>
+      <w:pPr>
+        <w:pStyle w:val="FirstParagraph"/>
+      </w:pPr>
+      <w:r>
+        <w:t xml:space="preserve">SampleID: 19DRB319</w:t>
+      </w:r>
+    </w:p>
+    <w:p>
+      <w:pPr>
+        <w:pStyle w:val="BodyText"/>
+      </w:pPr>
+      <w:r>
+        <w:t xml:space="preserve">Name: Martin Lake</w:t>
+      </w:r>
+    </w:p>
+    <w:p>
+      <w:pPr>
+        <w:pStyle w:val="BodyText"/>
+      </w:pPr>
+      <w:r>
+        <w:t xml:space="preserve">Type: epi, class B</w:t>
+      </w:r>
+    </w:p>
+    <w:p>
+      <w:pPr>
+        <w:pStyle w:val="BodyText"/>
+      </w:pPr>
+      <w:r>
+        <w:t xml:space="preserve">Sample4, 8 bottles</w:t>
+      </w:r>
+    </w:p>
+    <w:p>
+      <w:pPr>
+        <w:pStyle w:val="Heading2"/>
+      </w:pPr>
+      <w:bookmarkStart w:id="38" w:name="section-17"/>
+      <w:bookmarkEnd w:id="38"/>
+      <w:r>
+        <w:t xml:space="preserve">…………………………</w:t>
+      </w:r>
+    </w:p>
+    <w:p>
+      <w:pPr>
+        <w:pStyle w:val="FirstParagraph"/>
+      </w:pPr>
+      <w:r>
+        <w:t xml:space="preserve">SampleID: 19DRB320</w:t>
+      </w:r>
+    </w:p>
+    <w:p>
+      <w:pPr>
+        <w:pStyle w:val="BodyText"/>
+      </w:pPr>
+      <w:r>
+        <w:t xml:space="preserve">Name: Martin Lake</w:t>
+      </w:r>
+    </w:p>
+    <w:p>
+      <w:pPr>
+        <w:pStyle w:val="BodyText"/>
+      </w:pPr>
+      <w:r>
+        <w:t xml:space="preserve">Type: hyp, class B</w:t>
+      </w:r>
+    </w:p>
+    <w:p>
+      <w:pPr>
+        <w:pStyle w:val="BodyText"/>
+      </w:pPr>
+      <w:r>
+        <w:t xml:space="preserve">Sample4, 7 bottles</w:t>
+      </w:r>
+    </w:p>
+    <w:p>
+      <w:pPr>
+        <w:pStyle w:val="BodyText"/>
+      </w:pPr>
+      <w:r>
+        <w:t xml:space="preserve">SampleID: 19DRB321</w:t>
+      </w:r>
+    </w:p>
+    <w:p>
+      <w:pPr>
+        <w:pStyle w:val="BodyText"/>
+      </w:pPr>
+      <w:r>
+        <w:t xml:space="preserve">Name: Reservoir Number One</w:t>
+      </w:r>
+    </w:p>
+    <w:p>
+      <w:pPr>
+        <w:pStyle w:val="BodyText"/>
+      </w:pPr>
+      <w:r>
+        <w:t xml:space="preserve">Type: epi, class A</w:t>
+      </w:r>
+    </w:p>
+    <w:p>
+      <w:pPr>
+        <w:pStyle w:val="BodyText"/>
+      </w:pPr>
+      <w:r>
+        <w:t xml:space="preserve">Sample4, 9 bottles</w:t>
+      </w:r>
+    </w:p>
+    <w:p>
+      <w:pPr>
+        <w:pStyle w:val="Heading2"/>
+      </w:pPr>
+      <w:bookmarkStart w:id="39" w:name="section-18"/>
+      <w:bookmarkEnd w:id="39"/>
+      <w:r>
+        <w:t xml:space="preserve">…………………………</w:t>
+      </w:r>
+    </w:p>
+    <w:p>
+      <w:pPr>
+        <w:pStyle w:val="FirstParagraph"/>
+      </w:pPr>
+      <w:r>
+        <w:t xml:space="preserve">SampleID: 19DRB322</w:t>
+      </w:r>
+    </w:p>
+    <w:p>
+      <w:pPr>
+        <w:pStyle w:val="BodyText"/>
+      </w:pPr>
+      <w:r>
+        <w:t xml:space="preserve">Name: Reservoir Number One</w:t>
+      </w:r>
+    </w:p>
+    <w:p>
+      <w:pPr>
+        <w:pStyle w:val="BodyText"/>
+      </w:pPr>
+      <w:r>
+        <w:t xml:space="preserve">Type: hyp, class A</w:t>
+      </w:r>
+    </w:p>
+    <w:p>
+      <w:pPr>
+        <w:pStyle w:val="BodyText"/>
+      </w:pPr>
+      <w:r>
+        <w:t xml:space="preserve">Sample4, 7 bottles</w:t>
+      </w:r>
+    </w:p>
+    <w:p>
+      <w:pPr>
+        <w:pStyle w:val="Heading2"/>
+      </w:pPr>
+      <w:bookmarkStart w:id="40" w:name="section-19"/>
+      <w:bookmarkEnd w:id="40"/>
+      <w:r>
+        <w:t xml:space="preserve">…………………………</w:t>
+      </w:r>
+    </w:p>
+    <w:p>
+      <w:pPr>
+        <w:pStyle w:val="FirstParagraph"/>
+      </w:pPr>
+      <w:r>
+        <w:t xml:space="preserve">SampleID: 19DRB323</w:t>
+      </w:r>
+    </w:p>
+    <w:p>
+      <w:pPr>
+        <w:pStyle w:val="BodyText"/>
+      </w:pPr>
+      <w:r>
+        <w:t xml:space="preserve">Name: Wolf Lake</w:t>
+      </w:r>
+    </w:p>
+    <w:p>
+      <w:pPr>
+        <w:pStyle w:val="BodyText"/>
+      </w:pPr>
+      <w:r>
+        <w:t xml:space="preserve">Type: epi, class B</w:t>
+      </w:r>
+    </w:p>
+    <w:p>
+      <w:pPr>
+        <w:pStyle w:val="BodyText"/>
+      </w:pPr>
+      <w:r>
+        <w:t xml:space="preserve">Sample4, 8 bottles</w:t>
+      </w:r>
+    </w:p>
+    <w:p>
+      <w:pPr>
+        <w:pStyle w:val="Heading2"/>
+      </w:pPr>
+      <w:bookmarkStart w:id="41" w:name="section-20"/>
+      <w:bookmarkEnd w:id="41"/>
+      <w:r>
+        <w:t xml:space="preserve">…………………………</w:t>
+      </w:r>
+    </w:p>
+    <w:p>
+      <w:pPr>
+        <w:pStyle w:val="FirstParagraph"/>
+      </w:pPr>
+      <w:r>
+        <w:t xml:space="preserve">SampleID: 19DRB324</w:t>
+      </w:r>
+    </w:p>
+    <w:p>
+      <w:pPr>
+        <w:pStyle w:val="BodyText"/>
+      </w:pPr>
+      <w:r>
+        <w:t xml:space="preserve">Name: Wolf Lake</w:t>
+      </w:r>
+    </w:p>
+    <w:p>
+      <w:pPr>
+        <w:pStyle w:val="BodyText"/>
+      </w:pPr>
+      <w:r>
+        <w:t xml:space="preserve">Type: hyp, class B</w:t>
+      </w:r>
+    </w:p>
+    <w:p>
+      <w:pPr>
+        <w:pStyle w:val="BodyText"/>
+      </w:pPr>
+      <w:r>
+        <w:t xml:space="preserve">Sample4, 7 bottles</w:t>
+      </w:r>
+    </w:p>
+    <w:p>
+      <w:pPr>
+        <w:pStyle w:val="Heading2"/>
+      </w:pPr>
+      <w:bookmarkStart w:id="42" w:name="section-21"/>
+      <w:bookmarkEnd w:id="42"/>
+      <w:r>
+        <w:t xml:space="preserve">…………………………</w:t>
+      </w:r>
+    </w:p>
+    <w:p>
+      <w:pPr>
+        <w:pStyle w:val="FirstParagraph"/>
+      </w:pPr>
+      <w:r>
+        <w:t xml:space="preserve">SampleID: 19DRB325</w:t>
+      </w:r>
+    </w:p>
+    <w:p>
+      <w:pPr>
+        <w:pStyle w:val="BodyText"/>
+      </w:pPr>
+      <w:r>
+        <w:t xml:space="preserve">Name: Big Pond</w:t>
+      </w:r>
+    </w:p>
+    <w:p>
+      <w:pPr>
+        <w:pStyle w:val="BodyText"/>
+      </w:pPr>
+      <w:r>
+        <w:t xml:space="preserve">Type: epi, class B</w:t>
+      </w:r>
+    </w:p>
+    <w:p>
+      <w:pPr>
+        <w:pStyle w:val="BodyText"/>
+      </w:pPr>
+      <w:r>
+        <w:t xml:space="preserve">Sample4, 8 bottles</w:t>
+      </w:r>
+    </w:p>
+    <w:p>
+      <w:pPr>
+        <w:pStyle w:val="Heading2"/>
+      </w:pPr>
+      <w:bookmarkStart w:id="43" w:name="section-22"/>
+      <w:bookmarkEnd w:id="43"/>
+      <w:r>
+        <w:t xml:space="preserve">…………………………</w:t>
+      </w:r>
+    </w:p>
+    <w:p>
+      <w:pPr>
+        <w:pStyle w:val="FirstParagraph"/>
+      </w:pPr>
+      <w:r>
+        <w:t xml:space="preserve">SampleID: 19DRB326</w:t>
+      </w:r>
+    </w:p>
+    <w:p>
+      <w:pPr>
+        <w:pStyle w:val="BodyText"/>
+      </w:pPr>
+      <w:r>
+        <w:t xml:space="preserve">Name: Big Pond</w:t>
+      </w:r>
+    </w:p>
+    <w:p>
+      <w:pPr>
+        <w:pStyle w:val="BodyText"/>
+      </w:pPr>
+      <w:r>
+        <w:t xml:space="preserve">Type: hyp, class B</w:t>
+      </w:r>
+    </w:p>
+    <w:p>
+      <w:pPr>
+        <w:pStyle w:val="BodyText"/>
+      </w:pPr>
+      <w:r>
+        <w:t xml:space="preserve">Sample4, 7 bottles</w:t>
+      </w:r>
+    </w:p>
+    <w:p>
+      <w:pPr>
+        <w:pStyle w:val="Heading2"/>
+      </w:pPr>
+      <w:bookmarkStart w:id="44" w:name="section-23"/>
+      <w:bookmarkEnd w:id="44"/>
+      <w:r>
+        <w:t xml:space="preserve">…………………………</w:t>
+      </w:r>
+    </w:p>
+    <w:p>
+      <w:pPr>
+        <w:pStyle w:val="FirstParagraph"/>
+      </w:pPr>
+      <w:r>
+        <w:t xml:space="preserve">SampleID: 19DRB327</w:t>
+      </w:r>
+    </w:p>
+    <w:p>
+      <w:pPr>
+        <w:pStyle w:val="BodyText"/>
+      </w:pPr>
+      <w:r>
+        <w:t xml:space="preserve">Name: Waneta Lake</w:t>
+      </w:r>
+    </w:p>
+    <w:p>
+      <w:pPr>
+        <w:pStyle w:val="BodyText"/>
+      </w:pPr>
+      <w:r>
+        <w:t xml:space="preserve">Type: epi, class B</w:t>
+      </w:r>
+    </w:p>
+    <w:p>
+      <w:pPr>
+        <w:pStyle w:val="BodyText"/>
+      </w:pPr>
+      <w:r>
+        <w:t xml:space="preserve">Sample4, 8 bottles</w:t>
+      </w:r>
+    </w:p>
+    <w:p>
+      <w:pPr>
+        <w:pStyle w:val="Heading2"/>
+      </w:pPr>
+      <w:bookmarkStart w:id="45" w:name="section-24"/>
+      <w:bookmarkEnd w:id="45"/>
+      <w:r>
+        <w:t xml:space="preserve">…………………………</w:t>
+      </w:r>
+    </w:p>
+    <w:p>
+      <w:pPr>
+        <w:pStyle w:val="FirstParagraph"/>
+      </w:pPr>
+      <w:r>
+        <w:t xml:space="preserve">SampleID: 19DRB328</w:t>
+      </w:r>
+    </w:p>
+    <w:p>
+      <w:pPr>
+        <w:pStyle w:val="BodyText"/>
+      </w:pPr>
+      <w:r>
+        <w:t xml:space="preserve">Name: Waneta Lake</w:t>
+      </w:r>
+    </w:p>
+    <w:p>
+      <w:pPr>
+        <w:pStyle w:val="BodyText"/>
+      </w:pPr>
+      <w:r>
+        <w:t xml:space="preserve">Type: hyp, class B</w:t>
+      </w:r>
+    </w:p>
+    <w:p>
+      <w:pPr>
+        <w:pStyle w:val="BodyText"/>
+      </w:pPr>
+      <w:r>
+        <w:t xml:space="preserve">Sample4, 7 bottles</w:t>
+      </w:r>
+    </w:p>
+    <w:p>
+      <w:pPr>
+        <w:pStyle w:val="Heading2"/>
+      </w:pPr>
+      <w:bookmarkStart w:id="46" w:name="section-25"/>
+      <w:bookmarkEnd w:id="46"/>
+      <w:r>
+        <w:t xml:space="preserve">…………………………</w:t>
+      </w:r>
+    </w:p>
+    <w:p>
+      <w:pPr>
+        <w:pStyle w:val="FirstParagraph"/>
+      </w:pPr>
+      <w:r>
+        <w:t xml:space="preserve">SampleID: 19DRB391</w:t>
+      </w:r>
+    </w:p>
+    <w:p>
+      <w:pPr>
+        <w:pStyle w:val="BodyText"/>
+      </w:pPr>
+      <w:r>
+        <w:t xml:space="preserve">Name: Equipment Blank epi</w:t>
+      </w:r>
+    </w:p>
+    <w:p>
+      <w:pPr>
+        <w:pStyle w:val="BodyText"/>
+      </w:pPr>
+      <w:r>
+        <w:t xml:space="preserve">Type: epi, class A</w:t>
+      </w:r>
+    </w:p>
+    <w:p>
+      <w:pPr>
+        <w:pStyle w:val="BodyText"/>
+      </w:pPr>
+      <w:r>
+        <w:t xml:space="preserve">Sample4, 9 bottles</w:t>
+      </w:r>
+    </w:p>
+    <w:p>
+      <w:pPr>
+        <w:pStyle w:val="Heading2"/>
+      </w:pPr>
+      <w:bookmarkStart w:id="47" w:name="section-26"/>
+      <w:bookmarkEnd w:id="47"/>
+      <w:r>
+        <w:t xml:space="preserve">…………………………</w:t>
+      </w:r>
+    </w:p>
+    <w:p>
+      <w:pPr>
+        <w:pStyle w:val="FirstParagraph"/>
+      </w:pPr>
+      <w:r>
+        <w:t xml:space="preserve">SampleID: 19DRB392</w:t>
+      </w:r>
+    </w:p>
+    <w:p>
+      <w:pPr>
+        <w:pStyle w:val="BodyText"/>
+      </w:pPr>
+      <w:r>
+        <w:t xml:space="preserve">Name: Equipment Blank hypo</w:t>
+      </w:r>
+    </w:p>
+    <w:p>
+      <w:pPr>
+        <w:pStyle w:val="BodyText"/>
+      </w:pPr>
+      <w:r>
+        <w:t xml:space="preserve">Type: hyp, class A</w:t>
+      </w:r>
+    </w:p>
+    <w:p>
+      <w:pPr>
+        <w:pStyle w:val="BodyText"/>
+      </w:pPr>
+      <w:r>
+        <w:t xml:space="preserve">Sample4, 7 bottles</w:t>
+      </w:r>
+    </w:p>
+    <w:p>
+      <w:pPr>
+        <w:pStyle w:val="BodyText"/>
+      </w:pPr>
+      <w:r>
+        <w:t xml:space="preserve">SampleID: 19DRB393</w:t>
+      </w:r>
+    </w:p>
+    <w:p>
+      <w:pPr>
+        <w:pStyle w:val="BodyText"/>
+      </w:pPr>
+      <w:r>
+        <w:t xml:space="preserve">Name: Equipment Blank epi</w:t>
+      </w:r>
+    </w:p>
+    <w:p>
+      <w:pPr>
+        <w:pStyle w:val="BodyText"/>
+      </w:pPr>
+      <w:r>
+        <w:t xml:space="preserve">Type: epi, class A</w:t>
+      </w:r>
+    </w:p>
+    <w:p>
+      <w:pPr>
+        <w:pStyle w:val="BodyText"/>
+      </w:pPr>
+      <w:r>
+        <w:t xml:space="preserve">Sample4, 9 bottles</w:t>
+      </w:r>
+    </w:p>
+    <w:p>
+      <w:pPr>
+        <w:pStyle w:val="Heading2"/>
+      </w:pPr>
+      <w:bookmarkStart w:id="48" w:name="section-27"/>
+      <w:bookmarkEnd w:id="48"/>
+      <w:r>
+        <w:t xml:space="preserve">…………………………</w:t>
+      </w:r>
+    </w:p>
+    <w:p>
+      <w:pPr>
+        <w:pStyle w:val="FirstParagraph"/>
+      </w:pPr>
+      <w:r>
+        <w:t xml:space="preserve">SampleID: 19DRB394</w:t>
+      </w:r>
+    </w:p>
+    <w:p>
+      <w:pPr>
+        <w:pStyle w:val="BodyText"/>
+      </w:pPr>
+      <w:r>
+        <w:t xml:space="preserve">Name: Equipment Blank hypo</w:t>
+      </w:r>
+    </w:p>
+    <w:p>
+      <w:pPr>
+        <w:pStyle w:val="BodyText"/>
+      </w:pPr>
+      <w:r>
+        <w:t xml:space="preserve">Type: hyp, class A</w:t>
+      </w:r>
+    </w:p>
+    <w:p>
+      <w:pPr>
+        <w:pStyle w:val="BodyText"/>
+      </w:pPr>
+      <w:r>
+        <w:t xml:space="preserve">Sample4, 7 bottles</w:t>
+      </w:r>
+    </w:p>
+    <w:p>
+      <w:pPr>
+        <w:pStyle w:val="Heading2"/>
+      </w:pPr>
+      <w:bookmarkStart w:id="49" w:name="section-28"/>
+      <w:bookmarkEnd w:id="49"/>
+      <w:r>
+        <w:t xml:space="preserve">…………………………</w:t>
+      </w:r>
+    </w:p>
+    <w:p>
+      <w:pPr>
+        <w:pStyle w:val="FirstParagraph"/>
+      </w:pPr>
+      <w:r>
+        <w:t xml:space="preserve">SampleID: 19DRB395</w:t>
+      </w:r>
+    </w:p>
+    <w:p>
+      <w:pPr>
+        <w:pStyle w:val="BodyText"/>
+      </w:pPr>
+      <w:r>
+        <w:t xml:space="preserve">Name: Duplicate epi</w:t>
+      </w:r>
+    </w:p>
+    <w:p>
+      <w:pPr>
+        <w:pStyle w:val="BodyText"/>
+      </w:pPr>
+      <w:r>
+        <w:t xml:space="preserve">Type: epi, class A</w:t>
+      </w:r>
+    </w:p>
+    <w:p>
+      <w:pPr>
+        <w:pStyle w:val="BodyText"/>
+      </w:pPr>
+      <w:r>
+        <w:t xml:space="preserve">Sample4, 9 bottles</w:t>
+      </w:r>
+    </w:p>
+    <w:p>
+      <w:pPr>
+        <w:pStyle w:val="Heading2"/>
+      </w:pPr>
+      <w:bookmarkStart w:id="50" w:name="section-29"/>
+      <w:bookmarkEnd w:id="50"/>
+      <w:r>
+        <w:t xml:space="preserve">…………………………</w:t>
+      </w:r>
+    </w:p>
+    <w:p>
+      <w:pPr>
+        <w:pStyle w:val="FirstParagraph"/>
+      </w:pPr>
+      <w:r>
+        <w:t xml:space="preserve">SampleID: 19DRB396</w:t>
+      </w:r>
+    </w:p>
+    <w:p>
+      <w:pPr>
+        <w:pStyle w:val="BodyText"/>
+      </w:pPr>
+      <w:r>
+        <w:t xml:space="preserve">Name: Duplicate hypo</w:t>
+      </w:r>
+    </w:p>
+    <w:p>
+      <w:pPr>
+        <w:pStyle w:val="BodyText"/>
+      </w:pPr>
+      <w:r>
+        <w:t xml:space="preserve">Type: hyp, class A</w:t>
+      </w:r>
+    </w:p>
+    <w:p>
+      <w:pPr>
+        <w:pStyle w:val="BodyText"/>
+      </w:pPr>
+      <w:r>
+        <w:t xml:space="preserve">Sample4, 7 bottles</w:t>
+      </w:r>
+    </w:p>
+    <w:p>
+      <w:pPr>
+        <w:pStyle w:val="Heading2"/>
+      </w:pPr>
+      <w:bookmarkStart w:id="51" w:name="section-30"/>
+      <w:bookmarkEnd w:id="51"/>
+      <w:r>
+        <w:t xml:space="preserve">…………………………</w:t>
+      </w:r>
+    </w:p>
+    <w:p>
+      <w:pPr>
+        <w:pStyle w:val="FirstParagraph"/>
+      </w:pPr>
+      <w:r>
+        <w:t xml:space="preserve">SampleID: 19DRB397</w:t>
+      </w:r>
+    </w:p>
+    <w:p>
+      <w:pPr>
+        <w:pStyle w:val="BodyText"/>
+      </w:pPr>
+      <w:r>
+        <w:t xml:space="preserve">Name: Duplicate epi</w:t>
+      </w:r>
+    </w:p>
+    <w:p>
+      <w:pPr>
+        <w:pStyle w:val="BodyText"/>
+      </w:pPr>
+      <w:r>
+        <w:t xml:space="preserve">Type: epi, class A</w:t>
+      </w:r>
+    </w:p>
+    <w:p>
+      <w:pPr>
+        <w:pStyle w:val="BodyText"/>
+      </w:pPr>
+      <w:r>
+        <w:t xml:space="preserve">Sample4, 9 bottles</w:t>
+      </w:r>
+    </w:p>
+    <w:p>
+      <w:pPr>
+        <w:pStyle w:val="Heading2"/>
+      </w:pPr>
+      <w:bookmarkStart w:id="52" w:name="section-31"/>
+      <w:bookmarkEnd w:id="52"/>
+      <w:r>
+        <w:t xml:space="preserve">…………………………</w:t>
+      </w:r>
+    </w:p>
+    <w:p>
+      <w:pPr>
+        <w:pStyle w:val="FirstParagraph"/>
+      </w:pPr>
+      <w:r>
+        <w:t xml:space="preserve">SampleID: 19DRB398</w:t>
+      </w:r>
+    </w:p>
+    <w:p>
+      <w:pPr>
+        <w:pStyle w:val="BodyText"/>
+      </w:pPr>
+      <w:r>
+        <w:t xml:space="preserve">Name: Duplicate hypo</w:t>
+      </w:r>
+    </w:p>
+    <w:p>
+      <w:pPr>
+        <w:pStyle w:val="BodyText"/>
+      </w:pPr>
+      <w:r>
+        <w:t xml:space="preserve">Type: hyp, class A</w:t>
+      </w:r>
+    </w:p>
+    <w:p>
+      <w:pPr>
+        <w:pStyle w:val="BodyText"/>
+      </w:pPr>
+      <w:r>
+        <w:t xml:space="preserve">Sample4, 7 bottles</w:t>
+      </w:r>
+    </w:p>
+    <w:p>
+      <w:pPr>
+        <w:pStyle w:val="Heading2"/>
+      </w:pPr>
+      <w:bookmarkStart w:id="53" w:name="section-32"/>
+      <w:bookmarkEnd w:id="53"/>
       <w:r>
         <w:t xml:space="preserve">…………………………</w:t>
       </w:r>
@@ -897,7 +1885,7 @@
     </w:lvl>
   </w:abstractNum>
   <w:abstractNum w:abstractNumId="990">
-    <w:nsid w:val="ba9c0793"/>
+    <w:nsid w:val="6b096f34"/>
     <w:multiLevelType w:val="multilevel"/>
     <w:lvl w:ilvl="0">
       <w:numFmt w:val="bullet"/>

</xml_diff>